<commit_message>
fix some word problem
</commit_message>
<xml_diff>
--- a/storage/templates/pr-template.docx
+++ b/storage/templates/pr-template.docx
@@ -1056,10 +1056,7 @@
               </w:rPr>
             </w:pPr>
             <w:r>
-              <w:t>${item_subtotal</w:t>
-            </w:r>
-            <w:r>
-              <w:t>}</w:t>
+              <w:t>${item_subtotal}</w:t>
             </w:r>
           </w:p>
         </w:tc>
@@ -1860,23 +1857,42 @@
                                   <w:pPr>
                                     <w:pStyle w:val="TableParagraph"/>
                                     <w:rPr>
-                                      <w:rFonts w:ascii="Times New Roman"/>
-                                      <w:sz w:val="16"/>
+                                      <w:rFonts w:asciiTheme="minorHAnsi" w:hAnsiTheme="minorHAnsi" w:cstheme="minorHAnsi"/>
+                                      <w:sz w:val="20"/>
+                                      <w:szCs w:val="20"/>
                                     </w:rPr>
                                   </w:pPr>
                                   <w:r>
                                     <w:rPr>
-                                      <w:rFonts w:ascii="Times New Roman"/>
-                                      <w:sz w:val="16"/>
+                                      <w:rFonts w:asciiTheme="minorHAnsi" w:hAnsiTheme="minorHAnsi" w:cstheme="minorHAnsi"/>
+                                      <w:sz w:val="20"/>
+                                      <w:szCs w:val="20"/>
                                     </w:rPr>
                                     <w:t xml:space="preserve"> </w:t>
                                   </w:r>
                                   <w:r>
                                     <w:rPr>
-                                      <w:rFonts w:ascii="Times New Roman"/>
-                                      <w:sz w:val="16"/>
+                                      <w:rFonts w:asciiTheme="minorHAnsi" w:hAnsiTheme="minorHAnsi" w:cstheme="minorHAnsi"/>
+                                      <w:sz w:val="20"/>
+                                      <w:szCs w:val="20"/>
                                     </w:rPr>
-                                    <w:t>${nama_penerima)</w:t>
+                                    <w:t>${</w:t>
+                                  </w:r>
+                                  <w:r>
+                                    <w:rPr>
+                                      <w:rFonts w:asciiTheme="minorHAnsi" w:hAnsiTheme="minorHAnsi" w:cstheme="minorHAnsi"/>
+                                      <w:sz w:val="20"/>
+                                      <w:szCs w:val="20"/>
+                                    </w:rPr>
+                                    <w:t>recipient_name</w:t>
+                                  </w:r>
+                                  <w:r>
+                                    <w:rPr>
+                                      <w:rFonts w:asciiTheme="minorHAnsi" w:hAnsiTheme="minorHAnsi" w:cstheme="minorHAnsi"/>
+                                      <w:sz w:val="20"/>
+                                      <w:szCs w:val="20"/>
+                                    </w:rPr>
+                                    <w:t>}</w:t>
                                   </w:r>
                                 </w:p>
                               </w:tc>
@@ -1918,23 +1934,26 @@
                                   <w:pPr>
                                     <w:pStyle w:val="TableParagraph"/>
                                     <w:rPr>
-                                      <w:rFonts w:ascii="Times New Roman"/>
-                                      <w:sz w:val="16"/>
+                                      <w:rFonts w:asciiTheme="minorHAnsi" w:hAnsiTheme="minorHAnsi" w:cstheme="minorHAnsi"/>
+                                      <w:sz w:val="20"/>
+                                      <w:szCs w:val="20"/>
                                     </w:rPr>
                                   </w:pPr>
                                   <w:r>
                                     <w:rPr>
-                                      <w:rFonts w:ascii="Times New Roman"/>
-                                      <w:sz w:val="16"/>
+                                      <w:rFonts w:asciiTheme="minorHAnsi" w:hAnsiTheme="minorHAnsi" w:cstheme="minorHAnsi"/>
+                                      <w:sz w:val="20"/>
+                                      <w:szCs w:val="20"/>
                                     </w:rPr>
                                     <w:t xml:space="preserve"> </w:t>
                                   </w:r>
                                   <w:r>
                                     <w:rPr>
-                                      <w:rFonts w:ascii="Times New Roman"/>
-                                      <w:sz w:val="16"/>
+                                      <w:rFonts w:asciiTheme="minorHAnsi" w:hAnsiTheme="minorHAnsi" w:cstheme="minorHAnsi"/>
+                                      <w:sz w:val="20"/>
+                                      <w:szCs w:val="20"/>
                                     </w:rPr>
-                                    <w:t>${bank_penerima}</w:t>
+                                    <w:t>${recipient_bank}</w:t>
                                   </w:r>
                                 </w:p>
                               </w:tc>
@@ -1995,23 +2014,26 @@
                                   <w:pPr>
                                     <w:pStyle w:val="TableParagraph"/>
                                     <w:rPr>
-                                      <w:rFonts w:ascii="Times New Roman"/>
-                                      <w:sz w:val="16"/>
+                                      <w:rFonts w:asciiTheme="minorHAnsi" w:hAnsiTheme="minorHAnsi" w:cstheme="minorHAnsi"/>
+                                      <w:sz w:val="20"/>
+                                      <w:szCs w:val="20"/>
                                     </w:rPr>
                                   </w:pPr>
                                   <w:r>
                                     <w:rPr>
-                                      <w:rFonts w:ascii="Times New Roman"/>
-                                      <w:sz w:val="16"/>
+                                      <w:rFonts w:asciiTheme="minorHAnsi" w:hAnsiTheme="minorHAnsi" w:cstheme="minorHAnsi"/>
+                                      <w:sz w:val="20"/>
+                                      <w:szCs w:val="20"/>
                                     </w:rPr>
                                     <w:t xml:space="preserve"> </w:t>
                                   </w:r>
                                   <w:r>
                                     <w:rPr>
-                                      <w:rFonts w:ascii="Times New Roman"/>
-                                      <w:sz w:val="16"/>
+                                      <w:rFonts w:asciiTheme="minorHAnsi" w:hAnsiTheme="minorHAnsi" w:cstheme="minorHAnsi"/>
+                                      <w:sz w:val="20"/>
+                                      <w:szCs w:val="20"/>
                                     </w:rPr>
-                                    <w:t>${rekening_penerima}</w:t>
+                                    <w:t>${recipient_account_number}</w:t>
                                   </w:r>
                                 </w:p>
                               </w:tc>
@@ -2053,23 +2075,26 @@
                                   <w:pPr>
                                     <w:pStyle w:val="TableParagraph"/>
                                     <w:rPr>
-                                      <w:rFonts w:ascii="Times New Roman"/>
-                                      <w:sz w:val="16"/>
+                                      <w:rFonts w:asciiTheme="minorHAnsi" w:hAnsiTheme="minorHAnsi" w:cstheme="minorHAnsi"/>
+                                      <w:sz w:val="20"/>
+                                      <w:szCs w:val="20"/>
                                     </w:rPr>
                                   </w:pPr>
                                   <w:r>
                                     <w:rPr>
-                                      <w:rFonts w:ascii="Times New Roman"/>
-                                      <w:sz w:val="16"/>
+                                      <w:rFonts w:asciiTheme="minorHAnsi" w:hAnsiTheme="minorHAnsi" w:cstheme="minorHAnsi"/>
+                                      <w:sz w:val="20"/>
+                                      <w:szCs w:val="20"/>
                                     </w:rPr>
                                     <w:t xml:space="preserve"> </w:t>
                                   </w:r>
                                   <w:r>
                                     <w:rPr>
-                                      <w:rFonts w:ascii="Times New Roman"/>
-                                      <w:sz w:val="16"/>
+                                      <w:rFonts w:asciiTheme="minorHAnsi" w:hAnsiTheme="minorHAnsi" w:cstheme="minorHAnsi"/>
+                                      <w:sz w:val="20"/>
+                                      <w:szCs w:val="20"/>
                                     </w:rPr>
-                                    <w:t>${nomor_hp_penerima}</w:t>
+                                    <w:t>${recipient_phone}</w:t>
                                   </w:r>
                                 </w:p>
                               </w:tc>
@@ -2195,23 +2220,42 @@
                             <w:pPr>
                               <w:pStyle w:val="TableParagraph"/>
                               <w:rPr>
-                                <w:rFonts w:ascii="Times New Roman"/>
-                                <w:sz w:val="16"/>
+                                <w:rFonts w:asciiTheme="minorHAnsi" w:hAnsiTheme="minorHAnsi" w:cstheme="minorHAnsi"/>
+                                <w:sz w:val="20"/>
+                                <w:szCs w:val="20"/>
                               </w:rPr>
                             </w:pPr>
                             <w:r>
                               <w:rPr>
-                                <w:rFonts w:ascii="Times New Roman"/>
-                                <w:sz w:val="16"/>
+                                <w:rFonts w:asciiTheme="minorHAnsi" w:hAnsiTheme="minorHAnsi" w:cstheme="minorHAnsi"/>
+                                <w:sz w:val="20"/>
+                                <w:szCs w:val="20"/>
                               </w:rPr>
                               <w:t xml:space="preserve"> </w:t>
                             </w:r>
                             <w:r>
                               <w:rPr>
-                                <w:rFonts w:ascii="Times New Roman"/>
-                                <w:sz w:val="16"/>
+                                <w:rFonts w:asciiTheme="minorHAnsi" w:hAnsiTheme="minorHAnsi" w:cstheme="minorHAnsi"/>
+                                <w:sz w:val="20"/>
+                                <w:szCs w:val="20"/>
                               </w:rPr>
-                              <w:t>${nama_penerima)</w:t>
+                              <w:t>${</w:t>
+                            </w:r>
+                            <w:r>
+                              <w:rPr>
+                                <w:rFonts w:asciiTheme="minorHAnsi" w:hAnsiTheme="minorHAnsi" w:cstheme="minorHAnsi"/>
+                                <w:sz w:val="20"/>
+                                <w:szCs w:val="20"/>
+                              </w:rPr>
+                              <w:t>recipient_name</w:t>
+                            </w:r>
+                            <w:r>
+                              <w:rPr>
+                                <w:rFonts w:asciiTheme="minorHAnsi" w:hAnsiTheme="minorHAnsi" w:cstheme="minorHAnsi"/>
+                                <w:sz w:val="20"/>
+                                <w:szCs w:val="20"/>
+                              </w:rPr>
+                              <w:t>}</w:t>
                             </w:r>
                           </w:p>
                         </w:tc>
@@ -2253,23 +2297,26 @@
                             <w:pPr>
                               <w:pStyle w:val="TableParagraph"/>
                               <w:rPr>
-                                <w:rFonts w:ascii="Times New Roman"/>
-                                <w:sz w:val="16"/>
+                                <w:rFonts w:asciiTheme="minorHAnsi" w:hAnsiTheme="minorHAnsi" w:cstheme="minorHAnsi"/>
+                                <w:sz w:val="20"/>
+                                <w:szCs w:val="20"/>
                               </w:rPr>
                             </w:pPr>
                             <w:r>
                               <w:rPr>
-                                <w:rFonts w:ascii="Times New Roman"/>
-                                <w:sz w:val="16"/>
+                                <w:rFonts w:asciiTheme="minorHAnsi" w:hAnsiTheme="minorHAnsi" w:cstheme="minorHAnsi"/>
+                                <w:sz w:val="20"/>
+                                <w:szCs w:val="20"/>
                               </w:rPr>
                               <w:t xml:space="preserve"> </w:t>
                             </w:r>
                             <w:r>
                               <w:rPr>
-                                <w:rFonts w:ascii="Times New Roman"/>
-                                <w:sz w:val="16"/>
+                                <w:rFonts w:asciiTheme="minorHAnsi" w:hAnsiTheme="minorHAnsi" w:cstheme="minorHAnsi"/>
+                                <w:sz w:val="20"/>
+                                <w:szCs w:val="20"/>
                               </w:rPr>
-                              <w:t>${bank_penerima}</w:t>
+                              <w:t>${recipient_bank}</w:t>
                             </w:r>
                           </w:p>
                         </w:tc>
@@ -2330,23 +2377,26 @@
                             <w:pPr>
                               <w:pStyle w:val="TableParagraph"/>
                               <w:rPr>
-                                <w:rFonts w:ascii="Times New Roman"/>
-                                <w:sz w:val="16"/>
+                                <w:rFonts w:asciiTheme="minorHAnsi" w:hAnsiTheme="minorHAnsi" w:cstheme="minorHAnsi"/>
+                                <w:sz w:val="20"/>
+                                <w:szCs w:val="20"/>
                               </w:rPr>
                             </w:pPr>
                             <w:r>
                               <w:rPr>
-                                <w:rFonts w:ascii="Times New Roman"/>
-                                <w:sz w:val="16"/>
+                                <w:rFonts w:asciiTheme="minorHAnsi" w:hAnsiTheme="minorHAnsi" w:cstheme="minorHAnsi"/>
+                                <w:sz w:val="20"/>
+                                <w:szCs w:val="20"/>
                               </w:rPr>
                               <w:t xml:space="preserve"> </w:t>
                             </w:r>
                             <w:r>
                               <w:rPr>
-                                <w:rFonts w:ascii="Times New Roman"/>
-                                <w:sz w:val="16"/>
+                                <w:rFonts w:asciiTheme="minorHAnsi" w:hAnsiTheme="minorHAnsi" w:cstheme="minorHAnsi"/>
+                                <w:sz w:val="20"/>
+                                <w:szCs w:val="20"/>
                               </w:rPr>
-                              <w:t>${rekening_penerima}</w:t>
+                              <w:t>${recipient_account_number}</w:t>
                             </w:r>
                           </w:p>
                         </w:tc>
@@ -2388,23 +2438,26 @@
                             <w:pPr>
                               <w:pStyle w:val="TableParagraph"/>
                               <w:rPr>
-                                <w:rFonts w:ascii="Times New Roman"/>
-                                <w:sz w:val="16"/>
+                                <w:rFonts w:asciiTheme="minorHAnsi" w:hAnsiTheme="minorHAnsi" w:cstheme="minorHAnsi"/>
+                                <w:sz w:val="20"/>
+                                <w:szCs w:val="20"/>
                               </w:rPr>
                             </w:pPr>
                             <w:r>
                               <w:rPr>
-                                <w:rFonts w:ascii="Times New Roman"/>
-                                <w:sz w:val="16"/>
+                                <w:rFonts w:asciiTheme="minorHAnsi" w:hAnsiTheme="minorHAnsi" w:cstheme="minorHAnsi"/>
+                                <w:sz w:val="20"/>
+                                <w:szCs w:val="20"/>
                               </w:rPr>
                               <w:t xml:space="preserve"> </w:t>
                             </w:r>
                             <w:r>
                               <w:rPr>
-                                <w:rFonts w:ascii="Times New Roman"/>
-                                <w:sz w:val="16"/>
+                                <w:rFonts w:asciiTheme="minorHAnsi" w:hAnsiTheme="minorHAnsi" w:cstheme="minorHAnsi"/>
+                                <w:sz w:val="20"/>
+                                <w:szCs w:val="20"/>
                               </w:rPr>
-                              <w:t>${nomor_hp_penerima}</w:t>
+                              <w:t>${recipient_phone}</w:t>
                             </w:r>
                           </w:p>
                         </w:tc>
@@ -2609,19 +2662,24 @@
                                 </w:tcPr>
                                 <w:p>
                                   <w:pPr>
-                                    <w:pStyle w:val="TableParagraph"/>
+                                    <w:spacing w:after="100"/>
                                     <w:jc w:val="center"/>
-                                    <w:rPr>
-                                      <w:rFonts w:ascii="Times New Roman"/>
-                                      <w:sz w:val="18"/>
-                                    </w:rPr>
+                                  </w:pPr>
+                                  <w:r>
+                                    <w:t>${staff_signature}</w:t>
+                                  </w:r>
+                                </w:p>
+                                <w:p>
+                                  <w:pPr>
+                                    <w:spacing w:after="80"/>
+                                    <w:jc w:val="center"/>
                                   </w:pPr>
                                   <w:r>
                                     <w:rPr>
-                                      <w:rFonts w:ascii="Times New Roman"/>
-                                      <w:sz w:val="18"/>
+                                      <w:sz w:val="20"/>
+                                      <w:szCs w:val="20"/>
                                     </w:rPr>
-                                    <w:t>${signature_staff}</w:t>
+                                    <w:t>${staff_name}</w:t>
                                   </w:r>
                                 </w:p>
                                 <w:p>
@@ -2633,13 +2691,6 @@
                                       <w:sz w:val="18"/>
                                     </w:rPr>
                                   </w:pPr>
-                                  <w:r>
-                                    <w:rPr>
-                                      <w:rFonts w:ascii="Times New Roman"/>
-                                      <w:sz w:val="18"/>
-                                    </w:rPr>
-                                    <w:t>${nama_staff}</w:t>
-                                  </w:r>
                                 </w:p>
                               </w:tc>
                               <w:tc>
@@ -2648,23 +2699,24 @@
                                 </w:tcPr>
                                 <w:p>
                                   <w:pPr>
-                                    <w:pStyle w:val="TableParagraph"/>
-                                    <w:rPr>
-                                      <w:rFonts w:ascii="Times New Roman"/>
-                                      <w:sz w:val="18"/>
-                                    </w:rPr>
+                                    <w:spacing w:after="100"/>
+                                    <w:jc w:val="center"/>
                                   </w:pPr>
                                   <w:r>
-                                    <w:t>${signature</w:t>
+                                    <w:t>${manager_signature}</w:t>
                                   </w:r>
+                                </w:p>
+                                <w:p>
+                                  <w:pPr>
+                                    <w:spacing w:after="80"/>
+                                    <w:jc w:val="center"/>
+                                  </w:pPr>
                                   <w:r>
-                                    <w:t>_manager</w:t>
-                                  </w:r>
-                                  <w:r>
-                                    <w:t>}</w:t>
-                                  </w:r>
-                                  <w:r>
-                                    <w:br/>
+                                    <w:rPr>
+                                      <w:sz w:val="20"/>
+                                      <w:szCs w:val="20"/>
+                                    </w:rPr>
+                                    <w:t>${manager_name}</w:t>
                                   </w:r>
                                 </w:p>
                                 <w:p>
@@ -2675,13 +2727,6 @@
                                       <w:sz w:val="18"/>
                                     </w:rPr>
                                   </w:pPr>
-                                  <w:r>
-                                    <w:rPr>
-                                      <w:rFonts w:ascii="Times New Roman"/>
-                                      <w:sz w:val="18"/>
-                                    </w:rPr>
-                                    <w:t>${nama_manager}</w:t>
-                                  </w:r>
                                 </w:p>
                               </w:tc>
                             </w:tr>
@@ -2837,19 +2882,24 @@
                           </w:tcPr>
                           <w:p>
                             <w:pPr>
-                              <w:pStyle w:val="TableParagraph"/>
+                              <w:spacing w:after="100"/>
                               <w:jc w:val="center"/>
-                              <w:rPr>
-                                <w:rFonts w:ascii="Times New Roman"/>
-                                <w:sz w:val="18"/>
-                              </w:rPr>
+                            </w:pPr>
+                            <w:r>
+                              <w:t>${staff_signature}</w:t>
+                            </w:r>
+                          </w:p>
+                          <w:p>
+                            <w:pPr>
+                              <w:spacing w:after="80"/>
+                              <w:jc w:val="center"/>
                             </w:pPr>
                             <w:r>
                               <w:rPr>
-                                <w:rFonts w:ascii="Times New Roman"/>
-                                <w:sz w:val="18"/>
+                                <w:sz w:val="20"/>
+                                <w:szCs w:val="20"/>
                               </w:rPr>
-                              <w:t>${signature_staff}</w:t>
+                              <w:t>${staff_name}</w:t>
                             </w:r>
                           </w:p>
                           <w:p>
@@ -2861,13 +2911,6 @@
                                 <w:sz w:val="18"/>
                               </w:rPr>
                             </w:pPr>
-                            <w:r>
-                              <w:rPr>
-                                <w:rFonts w:ascii="Times New Roman"/>
-                                <w:sz w:val="18"/>
-                              </w:rPr>
-                              <w:t>${nama_staff}</w:t>
-                            </w:r>
                           </w:p>
                         </w:tc>
                         <w:tc>
@@ -2876,23 +2919,24 @@
                           </w:tcPr>
                           <w:p>
                             <w:pPr>
-                              <w:pStyle w:val="TableParagraph"/>
-                              <w:rPr>
-                                <w:rFonts w:ascii="Times New Roman"/>
-                                <w:sz w:val="18"/>
-                              </w:rPr>
+                              <w:spacing w:after="100"/>
+                              <w:jc w:val="center"/>
                             </w:pPr>
                             <w:r>
-                              <w:t>${signature</w:t>
+                              <w:t>${manager_signature}</w:t>
                             </w:r>
+                          </w:p>
+                          <w:p>
+                            <w:pPr>
+                              <w:spacing w:after="80"/>
+                              <w:jc w:val="center"/>
+                            </w:pPr>
                             <w:r>
-                              <w:t>_manager</w:t>
-                            </w:r>
-                            <w:r>
-                              <w:t>}</w:t>
-                            </w:r>
-                            <w:r>
-                              <w:br/>
+                              <w:rPr>
+                                <w:sz w:val="20"/>
+                                <w:szCs w:val="20"/>
+                              </w:rPr>
+                              <w:t>${manager_name}</w:t>
                             </w:r>
                           </w:p>
                           <w:p>
@@ -2903,13 +2947,6 @@
                                 <w:sz w:val="18"/>
                               </w:rPr>
                             </w:pPr>
-                            <w:r>
-                              <w:rPr>
-                                <w:rFonts w:ascii="Times New Roman"/>
-                                <w:sz w:val="18"/>
-                              </w:rPr>
-                              <w:t>${nama_manager}</w:t>
-                            </w:r>
                           </w:p>
                         </w:tc>
                       </w:tr>

</xml_diff>

<commit_message>
update pr-template : add ${invoices} variable
</commit_message>
<xml_diff>
--- a/storage/templates/pr-template.docx
+++ b/storage/templates/pr-template.docx
@@ -2463,6 +2463,72 @@
       <w:pPr>
         <w:pStyle w:val="Title"/>
         <w:spacing w:before="2"/>
+        <w:rPr>
+          <w:sz w:val="25"/>
+        </w:rPr>
+      </w:pPr>
+    </w:p>
+    <w:p>
+      <w:pPr>
+        <w:widowControl/>
+        <w:autoSpaceDE/>
+        <w:autoSpaceDN/>
+        <w:spacing w:after="160" w:line="259" w:lineRule="auto"/>
+        <w:rPr>
+          <w:rFonts w:ascii="Times New Roman" w:eastAsia="Times New Roman" w:hAnsi="Times New Roman" w:cs="Times New Roman"/>
+          <w:sz w:val="25"/>
+        </w:rPr>
+      </w:pPr>
+      <w:r>
+        <w:rPr>
+          <w:sz w:val="25"/>
+        </w:rPr>
+        <w:br w:type="page"/>
+      </w:r>
+    </w:p>
+    <w:p>
+      <w:pPr>
+        <w:pStyle w:val="Title"/>
+        <w:spacing w:before="2"/>
+        <w:jc w:val="center"/>
+        <w:rPr>
+          <w:sz w:val="25"/>
+        </w:rPr>
+      </w:pPr>
+    </w:p>
+    <w:p>
+      <w:pPr>
+        <w:pStyle w:val="Title"/>
+        <w:spacing w:before="2"/>
+        <w:jc w:val="center"/>
+        <w:rPr>
+          <w:sz w:val="25"/>
+        </w:rPr>
+      </w:pPr>
+    </w:p>
+    <w:p>
+      <w:pPr>
+        <w:jc w:val="center"/>
+      </w:pPr>
+      <w:r>
+        <w:t>${invoices}</w:t>
+      </w:r>
+    </w:p>
+    <w:p>
+      <w:pPr>
+        <w:pStyle w:val="Title"/>
+        <w:spacing w:before="2"/>
+        <w:jc w:val="center"/>
+        <w:rPr>
+          <w:sz w:val="25"/>
+        </w:rPr>
+      </w:pPr>
+    </w:p>
+    <w:p>
+      <w:pPr>
+        <w:pStyle w:val="Title"/>
+        <w:spacing w:before="2"/>
+        <w:jc w:val="center"/>
         <w:rPr>
           <w:sz w:val="25"/>
         </w:rPr>

</xml_diff>

<commit_message>
integrate ilovepdf to download pdf file
</commit_message>
<xml_diff>
--- a/storage/templates/pr-template.docx
+++ b/storage/templates/pr-template.docx
@@ -2510,29 +2510,78 @@
       <w:pPr>
         <w:jc w:val="center"/>
       </w:pPr>
-      <w:r>
-        <w:t>${invoices}</w:t>
-      </w:r>
     </w:p>
     <w:p>
       <w:pPr>
-        <w:pStyle w:val="Title"/>
-        <w:spacing w:before="2"/>
+        <w:jc w:val="center"/>
+      </w:pPr>
+    </w:p>
+    <w:p>
+      <w:pPr>
+        <w:jc w:val="center"/>
+      </w:pPr>
+    </w:p>
+    <w:p>
+      <w:pPr>
+        <w:jc w:val="center"/>
+      </w:pPr>
+    </w:p>
+    <w:p>
+      <w:pPr>
+        <w:jc w:val="center"/>
+      </w:pPr>
+    </w:p>
+    <w:p>
+      <w:pPr>
+        <w:jc w:val="center"/>
+      </w:pPr>
+    </w:p>
+    <w:p>
+      <w:pPr>
+        <w:jc w:val="center"/>
+      </w:pPr>
+    </w:p>
+    <w:p>
+      <w:pPr>
+        <w:jc w:val="center"/>
+      </w:pPr>
+    </w:p>
+    <w:p>
+      <w:pPr>
+        <w:jc w:val="center"/>
+      </w:pPr>
+    </w:p>
+    <w:p>
+      <w:pPr>
+        <w:jc w:val="center"/>
+      </w:pPr>
+    </w:p>
+    <w:p>
+      <w:pPr>
+        <w:jc w:val="center"/>
+      </w:pPr>
+    </w:p>
+    <w:p>
+      <w:pPr>
+        <w:jc w:val="center"/>
+      </w:pPr>
+    </w:p>
+    <w:p>
+      <w:pPr>
         <w:jc w:val="center"/>
         <w:rPr>
           <w:sz w:val="25"/>
         </w:rPr>
       </w:pPr>
-    </w:p>
-    <w:p>
-      <w:pPr>
-        <w:pStyle w:val="Title"/>
-        <w:spacing w:before="2"/>
-        <w:jc w:val="center"/>
-        <w:rPr>
-          <w:sz w:val="25"/>
-        </w:rPr>
-      </w:pPr>
+      <w:r>
+        <w:t>${invoice</w:t>
+      </w:r>
+      <w:r>
+        <w:t>s</w:t>
+      </w:r>
+      <w:r>
+        <w:t>}</w:t>
+      </w:r>
     </w:p>
     <w:sectPr>
       <w:pgSz w:w="11910" w:h="16840"/>

</xml_diff>